<commit_message>
P2 dựng base dự án
</commit_message>
<xml_diff>
--- a/90.1.docx
+++ b/90.1.docx
@@ -7,9 +7,261 @@
       <w:r>
         <w:t>Figma.com</w:t>
       </w:r>
+    </w:p>
+    <w:p>
+      <w:r>
+        <w:t xml:space="preserve"> Vào </w:t>
+      </w:r>
+      <w:hyperlink r:id="rId4" w:history="1">
+        <w:r>
+          <w:rPr>
+            <w:rStyle w:val="Hyperlink"/>
+          </w:rPr>
+          <w:t>https://github.com/GaLaiLapTrinh</w:t>
+        </w:r>
+      </w:hyperlink>
+    </w:p>
+    <w:p>
+      <w:r>
+        <w:t>Chọn Repositories</w:t>
+      </w:r>
+    </w:p>
+    <w:p>
+      <w:pPr>
+        <w:tabs>
+          <w:tab w:val="right" w:pos="9360"/>
+        </w:tabs>
+      </w:pPr>
+      <w:r>
+        <w:rPr>
+          <w:noProof/>
+        </w:rPr>
+        <w:drawing>
+          <wp:anchor distT="0" distB="0" distL="114300" distR="114300" simplePos="0" relativeHeight="251658240" behindDoc="0" locked="0" layoutInCell="1" allowOverlap="1">
+            <wp:simplePos x="0" y="0"/>
+            <wp:positionH relativeFrom="column">
+              <wp:posOffset>0</wp:posOffset>
+            </wp:positionH>
+            <wp:positionV relativeFrom="paragraph">
+              <wp:posOffset>-3714</wp:posOffset>
+            </wp:positionV>
+            <wp:extent cx="5580952" cy="371429"/>
+            <wp:effectExtent l="0" t="0" r="0" b="0"/>
+            <wp:wrapNone/>
+            <wp:docPr id="1" name="Picture 1"/>
+            <wp:cNvGraphicFramePr>
+              <a:graphicFrameLocks xmlns:a="http://schemas.openxmlformats.org/drawingml/2006/main" noChangeAspect="1"/>
+            </wp:cNvGraphicFramePr>
+            <a:graphic xmlns:a="http://schemas.openxmlformats.org/drawingml/2006/main">
+              <a:graphicData uri="http://schemas.openxmlformats.org/drawingml/2006/picture">
+                <pic:pic xmlns:pic="http://schemas.openxmlformats.org/drawingml/2006/picture">
+                  <pic:nvPicPr>
+                    <pic:cNvPr id="1" name=""/>
+                    <pic:cNvPicPr/>
+                  </pic:nvPicPr>
+                  <pic:blipFill>
+                    <a:blip r:embed="rId5">
+                      <a:extLst>
+                        <a:ext uri="{28A0092B-C50C-407E-A947-70E740481C1C}">
+                          <a14:useLocalDpi xmlns:a14="http://schemas.microsoft.com/office/drawing/2010/main" val="0"/>
+                        </a:ext>
+                      </a:extLst>
+                    </a:blip>
+                    <a:stretch>
+                      <a:fillRect/>
+                    </a:stretch>
+                  </pic:blipFill>
+                  <pic:spPr>
+                    <a:xfrm>
+                      <a:off x="0" y="0"/>
+                      <a:ext cx="5580952" cy="371429"/>
+                    </a:xfrm>
+                    <a:prstGeom prst="rect">
+                      <a:avLst/>
+                    </a:prstGeom>
+                  </pic:spPr>
+                </pic:pic>
+              </a:graphicData>
+            </a:graphic>
+          </wp:anchor>
+        </w:drawing>
+      </w:r>
+      <w:r>
+        <w:tab/>
+      </w:r>
+    </w:p>
+    <w:p>
+      <w:pPr>
+        <w:tabs>
+          <w:tab w:val="right" w:pos="9360"/>
+        </w:tabs>
+      </w:pPr>
+    </w:p>
+    <w:p>
+      <w:pPr>
+        <w:pStyle w:val="Heading3"/>
+        <w:shd w:val="clear" w:color="auto" w:fill="0D1117"/>
+        <w:spacing w:before="0" w:beforeAutospacing="0" w:after="0" w:afterAutospacing="0"/>
+        <w:rPr>
+          <w:rFonts w:ascii="Segoe UI" w:hAnsi="Segoe UI" w:cs="Segoe UI"/>
+          <w:color w:val="F0F6FC"/>
+          <w:sz w:val="30"/>
+          <w:szCs w:val="30"/>
+        </w:rPr>
+      </w:pPr>
+      <w:r>
+        <w:t xml:space="preserve">Chọn </w:t>
+      </w:r>
+      <w:hyperlink r:id="rId6" w:history="1">
+        <w:r>
+          <w:rPr>
+            <w:rFonts w:ascii="Segoe UI" w:hAnsi="Segoe UI" w:cs="Segoe UI"/>
+            <w:color w:val="4493F8"/>
+            <w:sz w:val="30"/>
+            <w:szCs w:val="30"/>
+            <w:u w:val="single"/>
+          </w:rPr>
+          <w:t>figma-to-html</w:t>
+        </w:r>
+      </w:hyperlink>
+      <w:r>
+        <w:rPr>
+          <w:rFonts w:ascii="Segoe UI" w:hAnsi="Segoe UI" w:cs="Segoe UI"/>
+          <w:color w:val="F0F6FC"/>
+          <w:sz w:val="30"/>
+          <w:szCs w:val="30"/>
+        </w:rPr>
+        <w:t> </w:t>
+      </w:r>
+      <w:r>
+        <w:rPr>
+          <w:rFonts w:ascii="Segoe UI" w:hAnsi="Segoe UI" w:cs="Segoe UI"/>
+          <w:b w:val="0"/>
+          <w:bCs w:val="0"/>
+          <w:color w:val="9198A1"/>
+          <w:sz w:val="18"/>
+          <w:szCs w:val="18"/>
+          <w:bdr w:val="single" w:sz="6" w:space="0" w:color="3D444D" w:frame="1"/>
+        </w:rPr>
+        <w:t>Public</w:t>
+      </w:r>
+    </w:p>
+    <w:p>
+      <w:pPr>
+        <w:tabs>
+          <w:tab w:val="right" w:pos="9360"/>
+        </w:tabs>
+      </w:pPr>
       <w:bookmarkStart w:id="0" w:name="_GoBack"/>
       <w:bookmarkEnd w:id="0"/>
     </w:p>
+    <w:p>
+      <w:pPr>
+        <w:pStyle w:val="NormalWeb"/>
+        <w:shd w:val="clear" w:color="auto" w:fill="0D1117"/>
+        <w:spacing w:after="240" w:afterAutospacing="0"/>
+        <w:rPr>
+          <w:rFonts w:ascii="Segoe UI" w:hAnsi="Segoe UI" w:cs="Segoe UI"/>
+          <w:color w:val="F0F6FC"/>
+        </w:rPr>
+      </w:pPr>
+      <w:r>
+        <w:rPr>
+          <w:rFonts w:ascii="Segoe UI" w:hAnsi="Segoe UI" w:cs="Segoe UI"/>
+          <w:color w:val="F0F6FC"/>
+        </w:rPr>
+        <w:t>Đây là toàn bộ code dự án số 1 trong seri tự học lập trình HTML CSS tại </w:t>
+      </w:r>
+      <w:hyperlink r:id="rId7" w:history="1">
+        <w:r>
+          <w:rPr>
+            <w:rStyle w:val="Hyperlink"/>
+            <w:rFonts w:ascii="Segoe UI" w:hAnsi="Segoe UI" w:cs="Segoe UI"/>
+            <w:color w:val="4493F8"/>
+          </w:rPr>
+          <w:t>http://tuhoc.cc</w:t>
+        </w:r>
+      </w:hyperlink>
+    </w:p>
+    <w:p>
+      <w:pPr>
+        <w:pStyle w:val="NormalWeb"/>
+        <w:shd w:val="clear" w:color="auto" w:fill="0D1117"/>
+        <w:spacing w:before="0" w:beforeAutospacing="0" w:after="240" w:afterAutospacing="0"/>
+        <w:rPr>
+          <w:rFonts w:ascii="Segoe UI" w:hAnsi="Segoe UI" w:cs="Segoe UI"/>
+          <w:color w:val="F0F6FC"/>
+        </w:rPr>
+      </w:pPr>
+      <w:r>
+        <w:rPr>
+          <w:rFonts w:ascii="Segoe UI" w:hAnsi="Segoe UI" w:cs="Segoe UI"/>
+          <w:color w:val="F0F6FC"/>
+        </w:rPr>
+        <w:t>*link Figma dự án :</w:t>
+      </w:r>
+    </w:p>
+    <w:p>
+      <w:pPr>
+        <w:pStyle w:val="NormalWeb"/>
+        <w:shd w:val="clear" w:color="auto" w:fill="0D1117"/>
+        <w:spacing w:before="0" w:beforeAutospacing="0" w:after="240" w:afterAutospacing="0"/>
+        <w:rPr>
+          <w:rFonts w:ascii="Segoe UI" w:hAnsi="Segoe UI" w:cs="Segoe UI"/>
+          <w:color w:val="F0F6FC"/>
+        </w:rPr>
+      </w:pPr>
+      <w:hyperlink r:id="rId8" w:history="1">
+        <w:r>
+          <w:rPr>
+            <w:rStyle w:val="Hyperlink"/>
+            <w:rFonts w:ascii="Segoe UI" w:hAnsi="Segoe UI" w:cs="Segoe UI"/>
+            <w:color w:val="4493F8"/>
+          </w:rPr>
+          <w:t>https://www.figma.com/file/3kHcuu3c8fvhnA2q2wUwBM/</w:t>
+        </w:r>
+      </w:hyperlink>
+    </w:p>
+    <w:p>
+      <w:pPr>
+        <w:pStyle w:val="NormalWeb"/>
+        <w:shd w:val="clear" w:color="auto" w:fill="0D1117"/>
+        <w:spacing w:before="0" w:beforeAutospacing="0" w:after="240" w:afterAutospacing="0"/>
+        <w:rPr>
+          <w:rFonts w:ascii="Segoe UI" w:hAnsi="Segoe UI" w:cs="Segoe UI"/>
+          <w:color w:val="F0F6FC"/>
+        </w:rPr>
+      </w:pPr>
+      <w:r>
+        <w:rPr>
+          <w:rFonts w:ascii="Segoe UI" w:hAnsi="Segoe UI" w:cs="Segoe UI"/>
+          <w:color w:val="F0F6FC"/>
+        </w:rPr>
+        <w:t>** Link demo kết quả dự án hoàn thiện :</w:t>
+      </w:r>
+    </w:p>
+    <w:p>
+      <w:pPr>
+        <w:pStyle w:val="NormalWeb"/>
+        <w:shd w:val="clear" w:color="auto" w:fill="0D1117"/>
+        <w:spacing w:before="0" w:beforeAutospacing="0"/>
+        <w:rPr>
+          <w:rFonts w:ascii="Segoe UI" w:hAnsi="Segoe UI" w:cs="Segoe UI"/>
+          <w:color w:val="F0F6FC"/>
+        </w:rPr>
+      </w:pPr>
+      <w:hyperlink r:id="rId9" w:history="1">
+        <w:r>
+          <w:rPr>
+            <w:rStyle w:val="Hyperlink"/>
+            <w:rFonts w:ascii="Segoe UI" w:hAnsi="Segoe UI" w:cs="Segoe UI"/>
+            <w:color w:val="4493F8"/>
+          </w:rPr>
+          <w:t>https://galailaptrinh.github.io/figma-to-html/</w:t>
+        </w:r>
+      </w:hyperlink>
+    </w:p>
+    <w:p/>
     <w:sectPr>
       <w:pgSz w:w="12240" w:h="15840"/>
       <w:pgMar w:top="1440" w:right="1440" w:bottom="1440" w:left="1440" w:header="720" w:footer="720" w:gutter="0"/>
@@ -414,6 +666,25 @@
     <w:name w:val="Normal"/>
     <w:qFormat/>
   </w:style>
+  <w:style w:type="paragraph" w:styleId="Heading3">
+    <w:name w:val="heading 3"/>
+    <w:basedOn w:val="Normal"/>
+    <w:link w:val="Heading3Char"/>
+    <w:uiPriority w:val="9"/>
+    <w:qFormat/>
+    <w:rsid w:val="00C306C1"/>
+    <w:pPr>
+      <w:spacing w:before="100" w:beforeAutospacing="1" w:after="100" w:afterAutospacing="1" w:line="240" w:lineRule="auto"/>
+      <w:outlineLvl w:val="2"/>
+    </w:pPr>
+    <w:rPr>
+      <w:rFonts w:eastAsia="Times New Roman" w:cs="Times New Roman"/>
+      <w:b/>
+      <w:bCs/>
+      <w:sz w:val="27"/>
+      <w:szCs w:val="27"/>
+    </w:rPr>
+  </w:style>
   <w:style w:type="character" w:default="1" w:styleId="DefaultParagraphFont">
     <w:name w:val="Default Paragraph Font"/>
     <w:uiPriority w:val="1"/>
@@ -440,6 +711,52 @@
     <w:uiPriority w:val="99"/>
     <w:semiHidden/>
     <w:unhideWhenUsed/>
+  </w:style>
+  <w:style w:type="paragraph" w:styleId="NormalWeb">
+    <w:name w:val="Normal (Web)"/>
+    <w:basedOn w:val="Normal"/>
+    <w:uiPriority w:val="99"/>
+    <w:semiHidden/>
+    <w:unhideWhenUsed/>
+    <w:rsid w:val="009D2B13"/>
+    <w:pPr>
+      <w:spacing w:before="100" w:beforeAutospacing="1" w:after="100" w:afterAutospacing="1" w:line="240" w:lineRule="auto"/>
+    </w:pPr>
+    <w:rPr>
+      <w:rFonts w:eastAsia="Times New Roman" w:cs="Times New Roman"/>
+      <w:sz w:val="24"/>
+      <w:szCs w:val="24"/>
+    </w:rPr>
+  </w:style>
+  <w:style w:type="character" w:styleId="Hyperlink">
+    <w:name w:val="Hyperlink"/>
+    <w:basedOn w:val="DefaultParagraphFont"/>
+    <w:uiPriority w:val="99"/>
+    <w:unhideWhenUsed/>
+    <w:rsid w:val="009D2B13"/>
+    <w:rPr>
+      <w:color w:val="0000FF"/>
+      <w:u w:val="single"/>
+    </w:rPr>
+  </w:style>
+  <w:style w:type="character" w:customStyle="1" w:styleId="Heading3Char">
+    <w:name w:val="Heading 3 Char"/>
+    <w:basedOn w:val="DefaultParagraphFont"/>
+    <w:link w:val="Heading3"/>
+    <w:uiPriority w:val="9"/>
+    <w:rsid w:val="00C306C1"/>
+    <w:rPr>
+      <w:rFonts w:eastAsia="Times New Roman" w:cs="Times New Roman"/>
+      <w:b/>
+      <w:bCs/>
+      <w:sz w:val="27"/>
+      <w:szCs w:val="27"/>
+    </w:rPr>
+  </w:style>
+  <w:style w:type="character" w:customStyle="1" w:styleId="label">
+    <w:name w:val="label"/>
+    <w:basedOn w:val="DefaultParagraphFont"/>
+    <w:rsid w:val="00C306C1"/>
   </w:style>
 </w:styles>
 </file>

</xml_diff>